<commit_message>
Docenten en Studenten versies af
</commit_message>
<xml_diff>
--- a/VHT_Docentversie_ASP.NET_MVC_Les.docx
+++ b/VHT_Docentversie_ASP.NET_MVC_Les.docx
@@ -2553,25 +2553,16 @@
     </w:tbl>
     <w:p>
       <w:pPr>
-        <w:pStyle w:val="RCKop"/>
-      </w:pPr>
-    </w:p>
-    <w:p>
-      <w:pPr>
         <w:rPr>
           <w:sz w:val="28"/>
         </w:rPr>
       </w:pPr>
-      <w:r>
-        <w:br w:type="page"/>
-      </w:r>
     </w:p>
     <w:p>
       <w:pPr>
         <w:pStyle w:val="RCKop"/>
       </w:pPr>
       <w:r>
-        <w:lastRenderedPageBreak/>
         <w:t xml:space="preserve">Aansturing: </w:t>
       </w:r>
       <w:r>
@@ -3671,6 +3662,28 @@
     </w:tbl>
     <w:p>
       <w:pPr>
+        <w:rPr>
+          <w:b/>
+          <w:caps/>
+          <w:sz w:val="28"/>
+        </w:rPr>
+      </w:pPr>
+    </w:p>
+    <w:p/>
+    <w:p/>
+    <w:p/>
+    <w:p/>
+    <w:p>
+      <w:bookmarkStart w:id="13" w:name="_GoBack"/>
+      <w:bookmarkEnd w:id="13"/>
+    </w:p>
+    <w:p>
+      <w:pPr>
+        <w:pStyle w:val="RCKop"/>
+      </w:pPr>
+    </w:p>
+    <w:p>
+      <w:pPr>
         <w:pStyle w:val="RCKop"/>
       </w:pPr>
       <w:r>
@@ -3777,7 +3790,7 @@
             <w:tcW w:w="936" w:type="dxa"/>
           </w:tcPr>
           <w:p>
-            <w:bookmarkStart w:id="13" w:name="rc_ba_student_4" w:colFirst="2" w:colLast="2"/>
+            <w:bookmarkStart w:id="14" w:name="rc_ba_student_4" w:colFirst="2" w:colLast="2"/>
           </w:p>
         </w:tc>
         <w:tc>
@@ -3917,8 +3930,8 @@
             <w:vMerge w:val="restart"/>
           </w:tcPr>
           <w:p>
-            <w:bookmarkStart w:id="14" w:name="rc_ba_student_5" w:colFirst="1" w:colLast="1"/>
-            <w:bookmarkEnd w:id="13"/>
+            <w:bookmarkStart w:id="15" w:name="rc_ba_student_5" w:colFirst="1" w:colLast="1"/>
+            <w:bookmarkEnd w:id="14"/>
             <w:r>
               <w:t>40</w:t>
             </w:r>
@@ -4214,7 +4227,7 @@
           </w:p>
         </w:tc>
       </w:tr>
-      <w:bookmarkEnd w:id="14"/>
+      <w:bookmarkEnd w:id="15"/>
       <w:tr>
         <w:tc>
           <w:tcPr>
@@ -4301,10 +4314,7 @@
               <w:t xml:space="preserve"> Ook zal aangegeven worden waar de opdrachten te vinden zijn.</w:t>
             </w:r>
             <w:r>
-              <w:t xml:space="preserve"> </w:t>
-            </w:r>
-            <w:r>
-              <w:t>De oefeningen worden in groepjes van 2 uitgevoerd met de gene naast je. Zit je alleen dan moet je iemand vinden. Zijn er geen individuelen meer over geef dat dan aan dan wijzen we je aan een groepje toe.</w:t>
+              <w:t xml:space="preserve"> De oefeningen worden in groepjes van 2 uitgevoerd met de gene naast je. Zit je alleen dan moet je iemand vinden. Zijn er geen individuelen meer over geef dat dan aan dan wijzen we je aan een groepje toe.</w:t>
             </w:r>
             <w:r>
               <w:br/>
@@ -4424,7 +4434,7 @@
             <w:tcW w:w="936" w:type="dxa"/>
           </w:tcPr>
           <w:p>
-            <w:bookmarkStart w:id="15" w:name="rc_bo_zelfsstandig_oefeningb_1" w:colFirst="0" w:colLast="1"/>
+            <w:bookmarkStart w:id="16" w:name="rc_bo_zelfsstandig_oefeningb_1" w:colFirst="0" w:colLast="1"/>
           </w:p>
         </w:tc>
         <w:tc>
@@ -4513,7 +4523,7 @@
             <w:vMerge w:val="restart"/>
           </w:tcPr>
           <w:p>
-            <w:bookmarkStart w:id="16" w:name="rc_ba_student_6" w:colFirst="1" w:colLast="1"/>
+            <w:bookmarkStart w:id="17" w:name="rc_ba_student_6" w:colFirst="1" w:colLast="1"/>
             <w:r>
               <w:t>30</w:t>
             </w:r>
@@ -4806,7 +4816,7 @@
           </w:p>
         </w:tc>
       </w:tr>
-      <w:bookmarkEnd w:id="16"/>
+      <w:bookmarkEnd w:id="17"/>
       <w:tr>
         <w:trPr>
           <w:trHeight w:val="90"/>
@@ -4896,19 +4906,12 @@
               <w:t>. Ook zal aangegeven worden waar de opdrachten te vinden zijn.</w:t>
             </w:r>
             <w:r>
-              <w:t xml:space="preserve"> De oefeningen worden</w:t>
-            </w:r>
-            <w:r>
-              <w:t xml:space="preserve"> in groepjes van 2 </w:t>
-            </w:r>
-            <w:r>
-              <w:t>uitgevoerd m</w:t>
-            </w:r>
-            <w:r>
-              <w:t>et de gene naast je. Zit je alleen dan moet je iemand vinden. Zijn er geen individuelen meer over geef dat dan aan dan wijzen we je aan een groepje toe.</w:t>
-            </w:r>
-            <w:bookmarkStart w:id="17" w:name="_GoBack"/>
-            <w:bookmarkEnd w:id="17"/>
+              <w:t xml:space="preserve"> De oefeningen worden in groepjes </w:t>
+            </w:r>
+            <w:r>
+              <w:lastRenderedPageBreak/>
+              <w:t>van 2 uitgevoerd met de gene naast je. Zit je alleen dan moet je iemand vinden. Zijn er geen individuelen meer over geef dat dan aan dan wijzen we je aan een groepje toe.</w:t>
+            </w:r>
             <w:r>
               <w:br/>
             </w:r>
@@ -4994,7 +4997,7 @@
           </w:tcPr>
           <w:p>
             <w:bookmarkStart w:id="18" w:name="rc_bo_zelfsstandig_oefeningc_1" w:colFirst="0" w:colLast="2"/>
-            <w:bookmarkEnd w:id="15"/>
+            <w:bookmarkEnd w:id="16"/>
           </w:p>
         </w:tc>
         <w:tc>
@@ -6091,6 +6094,7 @@
               <w:rPr>
                 <w:noProof/>
               </w:rPr>
+              <w:lastRenderedPageBreak/>
               <w:drawing>
                 <wp:inline distT="0" distB="0" distL="0" distR="0" wp14:anchorId="67CA36BF" wp14:editId="53A33A97">
                   <wp:extent cx="324000" cy="324000"/>
@@ -6185,6 +6189,7 @@
               </w:numPr>
             </w:pPr>
             <w:r>
+              <w:lastRenderedPageBreak/>
               <w:t>Laat studenten plaatsnemen aan centrale tafel</w:t>
             </w:r>
           </w:p>
@@ -6207,6 +6212,7 @@
               </w:numPr>
             </w:pPr>
             <w:r>
+              <w:lastRenderedPageBreak/>
               <w:t>Eventueel aandachtspunten / overdracht meegeven aan trainer TK-deel</w:t>
             </w:r>
           </w:p>
@@ -6220,6 +6226,7 @@
         </w:rPr>
       </w:pPr>
       <w:r>
+        <w:lastRenderedPageBreak/>
         <w:br w:type="page"/>
       </w:r>
     </w:p>
@@ -9909,27 +9916,14 @@
     <w:r>
       <w:t xml:space="preserve">UON: </w:t>
     </w:r>
-    <w:r>
-      <w:fldChar w:fldCharType="begin"/>
-    </w:r>
-    <w:r>
-      <w:instrText xml:space="preserve"> FILENAME </w:instrText>
-    </w:r>
-    <w:r>
-      <w:fldChar w:fldCharType="separate"/>
-    </w:r>
-    <w:r>
-      <w:rPr>
-        <w:noProof/>
-      </w:rPr>
-      <w:t>Document2</w:t>
-    </w:r>
-    <w:r>
-      <w:rPr>
-        <w:noProof/>
-      </w:rPr>
-      <w:fldChar w:fldCharType="end"/>
-    </w:r>
+    <w:fldSimple w:instr=" FILENAME ">
+      <w:r>
+        <w:rPr>
+          <w:noProof/>
+        </w:rPr>
+        <w:t>Document2</w:t>
+      </w:r>
+    </w:fldSimple>
     <w:r>
       <w:rPr>
         <w:noProof/>
@@ -9965,7 +9959,7 @@
         <w:rStyle w:val="RCRood"/>
         <w:noProof/>
       </w:rPr>
-      <w:t>6</w:t>
+      <w:t>2</w:t>
     </w:r>
     <w:r>
       <w:rPr>
@@ -15916,6 +15910,7 @@
     <w:rsid w:val="00663E0F"/>
     <w:rsid w:val="00771457"/>
     <w:rsid w:val="00815DC4"/>
+    <w:rsid w:val="00A37131"/>
     <w:rsid w:val="00BA695E"/>
     <w:rsid w:val="00DB2767"/>
     <w:rsid w:val="00DC4BD3"/>
@@ -16993,6 +16988,17 @@
 </file>
 
 <file path=customXml/item1.xml><?xml version="1.0" encoding="utf-8"?>
+<assessment xmlns="http://schemas.eformity.nl/radiuscollege/onderwijsvorm/2015/04/assessment">
+  <assessmenta>
+    <omschrijving/>
+  </assessmenta>
+  <assessmentb>
+    <omschrijving/>
+  </assessmentb>
+</assessment>
+</file>
+
+<file path=customXml/item2.xml><?xml version="1.0" encoding="utf-8"?>
 <algemeen xmlns="http://schemas.eformity.nl/radiuscollege/onderwijsvorm/2015/04/algemeen">
   <titel>ASP.NET MVC Les</titel>
   <team>ICT</team>
@@ -17008,18 +17014,32 @@
 </algemeen>
 </file>
 
-<file path=customXml/item2.xml><?xml version="1.0" encoding="utf-8"?>
-<assessment xmlns="http://schemas.eformity.nl/radiuscollege/onderwijsvorm/2015/04/assessment">
-  <assessmenta>
-    <omschrijving/>
-  </assessmenta>
-  <assessmentb>
-    <omschrijving/>
-  </assessmentb>
-</assessment>
+<file path=customXml/item3.xml><?xml version="1.0" encoding="utf-8"?>
+<vragen xmlns="http://schemas.eformity.nl/radiuscollege/onderwijsvorm/2015/04/vragen">
+  <vraag1/>
+  <vraag2/>
+  <vraag3/>
+  <vraag4/>
+  <vraag5/>
+  <vraag6/>
+  <vraag7/>
+  <vraag8/>
+  <vraag9/>
+  <vraag10/>
+  <vraag11/>
+  <vraag12/>
+  <vraag13/>
+  <vraag14/>
+  <vraag15/>
+  <vraag16/>
+  <vraag17/>
+  <vraag18/>
+  <vraag19/>
+  <vraag20/>
+</vragen>
 </file>
 
-<file path=customXml/item3.xml><?xml version="1.0" encoding="utf-8"?>
+<file path=customXml/item4.xml><?xml version="1.0" encoding="utf-8"?>
 <vaardigheidsdoelen xmlns="http://schemas.eformity.nl/radiuscollege/onderwijsvorm/2015/04/vaardigheidsdoelen">
   <vaardigheidsdoel1>
     <kruispunt>Realiseert een applicatie</kruispunt>
@@ -17065,36 +17085,19 @@
 </vaardigheidsdoelen>
 </file>
 
-<file path=customXml/item4.xml><?xml version="1.0" encoding="utf-8"?>
-<vragen xmlns="http://schemas.eformity.nl/radiuscollege/onderwijsvorm/2015/04/vragen">
-  <vraag1/>
-  <vraag2/>
-  <vraag3/>
-  <vraag4/>
-  <vraag5/>
-  <vraag6/>
-  <vraag7/>
-  <vraag8/>
-  <vraag9/>
-  <vraag10/>
-  <vraag11/>
-  <vraag12/>
-  <vraag13/>
-  <vraag14/>
-  <vraag15/>
-  <vraag16/>
-  <vraag17/>
-  <vraag18/>
-  <vraag19/>
-  <vraag20/>
-</vragen>
-</file>
-
 <file path=customXml/item5.xml><?xml version="1.0" encoding="utf-8"?>
 <b:Sources xmlns:b="http://schemas.openxmlformats.org/officeDocument/2006/bibliography" xmlns="http://schemas.openxmlformats.org/officeDocument/2006/bibliography" SelectedStyle="\APASixthEditionOfficeOnline.xsl" StyleName="APA" Version="6"/>
 </file>
 
 <file path=customXml/itemProps1.xml><?xml version="1.0" encoding="utf-8"?>
+<ds:datastoreItem xmlns:ds="http://schemas.openxmlformats.org/officeDocument/2006/customXml" ds:itemID="{6E0F8DE5-1DDD-49CB-9D4D-FDDB76311C28}">
+  <ds:schemaRefs>
+    <ds:schemaRef ds:uri="http://schemas.eformity.nl/radiuscollege/onderwijsvorm/2015/04/assessment"/>
+  </ds:schemaRefs>
+</ds:datastoreItem>
+</file>
+
+<file path=customXml/itemProps2.xml><?xml version="1.0" encoding="utf-8"?>
 <ds:datastoreItem xmlns:ds="http://schemas.openxmlformats.org/officeDocument/2006/customXml" ds:itemID="{F0C46CF1-65C0-4732-B1AD-BDE88D061E7D}">
   <ds:schemaRefs>
     <ds:schemaRef ds:uri="http://schemas.eformity.nl/radiuscollege/onderwijsvorm/2015/04/algemeen"/>
@@ -17102,15 +17105,15 @@
 </ds:datastoreItem>
 </file>
 
-<file path=customXml/itemProps2.xml><?xml version="1.0" encoding="utf-8"?>
-<ds:datastoreItem xmlns:ds="http://schemas.openxmlformats.org/officeDocument/2006/customXml" ds:itemID="{6E0F8DE5-1DDD-49CB-9D4D-FDDB76311C28}">
+<file path=customXml/itemProps3.xml><?xml version="1.0" encoding="utf-8"?>
+<ds:datastoreItem xmlns:ds="http://schemas.openxmlformats.org/officeDocument/2006/customXml" ds:itemID="{CFF49B92-1424-44CB-9D08-08091EB419DF}">
   <ds:schemaRefs>
-    <ds:schemaRef ds:uri="http://schemas.eformity.nl/radiuscollege/onderwijsvorm/2015/04/assessment"/>
+    <ds:schemaRef ds:uri="http://schemas.eformity.nl/radiuscollege/onderwijsvorm/2015/04/vragen"/>
   </ds:schemaRefs>
 </ds:datastoreItem>
 </file>
 
-<file path=customXml/itemProps3.xml><?xml version="1.0" encoding="utf-8"?>
+<file path=customXml/itemProps4.xml><?xml version="1.0" encoding="utf-8"?>
 <ds:datastoreItem xmlns:ds="http://schemas.openxmlformats.org/officeDocument/2006/customXml" ds:itemID="{9FEE4815-3C7E-4DC8-B634-024B4B210AF1}">
   <ds:schemaRefs>
     <ds:schemaRef ds:uri="http://schemas.eformity.nl/radiuscollege/onderwijsvorm/2015/04/vaardigheidsdoelen"/>
@@ -17118,16 +17121,8 @@
 </ds:datastoreItem>
 </file>
 
-<file path=customXml/itemProps4.xml><?xml version="1.0" encoding="utf-8"?>
-<ds:datastoreItem xmlns:ds="http://schemas.openxmlformats.org/officeDocument/2006/customXml" ds:itemID="{CFF49B92-1424-44CB-9D08-08091EB419DF}">
-  <ds:schemaRefs>
-    <ds:schemaRef ds:uri="http://schemas.eformity.nl/radiuscollege/onderwijsvorm/2015/04/vragen"/>
-  </ds:schemaRefs>
-</ds:datastoreItem>
-</file>
-
 <file path=customXml/itemProps5.xml><?xml version="1.0" encoding="utf-8"?>
-<ds:datastoreItem xmlns:ds="http://schemas.openxmlformats.org/officeDocument/2006/customXml" ds:itemID="{1339E617-355B-4008-877D-AFEA68D1AAF5}">
+<ds:datastoreItem xmlns:ds="http://schemas.openxmlformats.org/officeDocument/2006/customXml" ds:itemID="{593BD433-2AD3-4E01-AEFF-99689CFB1D9E}">
   <ds:schemaRefs>
     <ds:schemaRef ds:uri="http://schemas.openxmlformats.org/officeDocument/2006/bibliography"/>
   </ds:schemaRefs>

</xml_diff>